<commit_message>
Implementatieplan en Meetrapport + StudentPreProcessing.cpp
</commit_message>
<xml_diff>
--- a/meetrapporten/working/Meetrapport Week 1 - ImageShell en Intensity.docx
+++ b/meetrapporten/working/Meetrapport Week 1 - ImageShell en Intensity.docx
@@ -19,30 +19,8 @@
         <w:rPr>
           <w:lang w:val="nl-NL"/>
         </w:rPr>
-        <w:t xml:space="preserve">Week 1 - </w:t>
+        <w:t>Week 1 - ImageShell en Intensity</w:t>
       </w:r>
-      <w:proofErr w:type="spellStart"/>
-      <w:r>
-        <w:rPr>
-          <w:lang w:val="nl-NL"/>
-        </w:rPr>
-        <w:t>ImageShell</w:t>
-      </w:r>
-      <w:proofErr w:type="spellEnd"/>
-      <w:r>
-        <w:rPr>
-          <w:lang w:val="nl-NL"/>
-        </w:rPr>
-        <w:t xml:space="preserve"> en </w:t>
-      </w:r>
-      <w:proofErr w:type="spellStart"/>
-      <w:r>
-        <w:rPr>
-          <w:lang w:val="nl-NL"/>
-        </w:rPr>
-        <w:t>Intensity</w:t>
-      </w:r>
-      <w:proofErr w:type="spellEnd"/>
     </w:p>
     <w:p>
       <w:pPr>
@@ -76,21 +54,7 @@
         <w:rPr>
           <w:lang w:val="nl-NL"/>
         </w:rPr>
-        <w:t xml:space="preserve">Mathijs </w:t>
-      </w:r>
-      <w:proofErr w:type="spellStart"/>
-      <w:r>
-        <w:rPr>
-          <w:lang w:val="nl-NL"/>
-        </w:rPr>
-        <w:t>Arends</w:t>
-      </w:r>
-      <w:proofErr w:type="spellEnd"/>
-      <w:r>
-        <w:rPr>
-          <w:lang w:val="nl-NL"/>
-        </w:rPr>
-        <w:t xml:space="preserve"> en Coen Andriessen Week 1 Versie 1.0</w:t>
+        <w:t>Mathijs Arends en Coen Andriessen Week 1 Versie 1.0</w:t>
       </w:r>
     </w:p>
     <w:p>
@@ -117,49 +81,13 @@
         <w:rPr>
           <w:lang w:val="nl-NL"/>
         </w:rPr>
-        <w:t xml:space="preserve">Conversie van </w:t>
+        <w:t>Conversie van RGB-waarden naar Grijs-waarden met een algoritme. Het resultaat  dient een bruikbare afbeelding te zijn voor object recognition.</w:t>
       </w:r>
-      <w:proofErr w:type="spellStart"/>
       <w:r>
         <w:rPr>
           <w:lang w:val="nl-NL"/>
         </w:rPr>
-        <w:t>RGB-waarden</w:t>
-      </w:r>
-      <w:proofErr w:type="spellEnd"/>
-      <w:r>
-        <w:rPr>
-          <w:lang w:val="nl-NL"/>
-        </w:rPr>
-        <w:t xml:space="preserve"> naar </w:t>
-      </w:r>
-      <w:proofErr w:type="spellStart"/>
-      <w:r>
-        <w:rPr>
-          <w:lang w:val="nl-NL"/>
-        </w:rPr>
-        <w:t>Grijs-waarden</w:t>
-      </w:r>
-      <w:proofErr w:type="spellEnd"/>
-      <w:r>
-        <w:rPr>
-          <w:lang w:val="nl-NL"/>
-        </w:rPr>
-        <w:t xml:space="preserve"> met een algoritme. Het resultaat  dient een bruikbare afbeelding te zijn voor object </w:t>
-      </w:r>
-      <w:proofErr w:type="spellStart"/>
-      <w:r>
-        <w:rPr>
-          <w:lang w:val="nl-NL"/>
-        </w:rPr>
-        <w:t>recognition</w:t>
-      </w:r>
-      <w:proofErr w:type="spellEnd"/>
-      <w:r>
-        <w:rPr>
-          <w:lang w:val="nl-NL"/>
-        </w:rPr>
-        <w:t>.</w:t>
+        <w:t xml:space="preserve"> Verschillende algoritme worden getest op snelheid.</w:t>
       </w:r>
     </w:p>
     <w:p>
@@ -186,35 +114,92 @@
         <w:rPr>
           <w:lang w:val="nl-NL"/>
         </w:rPr>
-        <w:t xml:space="preserve">We verwachten met het Luna algoritme de </w:t>
+        <w:t>We gaan de volgende algoritme testen:</w:t>
       </w:r>
-      <w:proofErr w:type="spellStart"/>
+    </w:p>
+    <w:p>
+      <w:pPr>
+        <w:pStyle w:val="Lijstalinea"/>
+        <w:numPr>
+          <w:ilvl w:val="0"/>
+          <w:numId w:val="5"/>
+        </w:numPr>
+        <w:rPr>
+          <w:lang w:val="nl-NL"/>
+        </w:rPr>
+      </w:pPr>
       <w:r>
         <w:rPr>
           <w:lang w:val="nl-NL"/>
         </w:rPr>
-        <w:t>RGB-waarden</w:t>
+        <w:t>Averaging</w:t>
       </w:r>
-      <w:proofErr w:type="spellEnd"/>
+    </w:p>
+    <w:p>
+      <w:pPr>
+        <w:pStyle w:val="Lijstalinea"/>
+        <w:numPr>
+          <w:ilvl w:val="0"/>
+          <w:numId w:val="5"/>
+        </w:numPr>
+        <w:rPr>
+          <w:lang w:val="nl-NL"/>
+        </w:rPr>
+      </w:pPr>
       <w:r>
         <w:rPr>
           <w:lang w:val="nl-NL"/>
         </w:rPr>
-        <w:t xml:space="preserve"> naar </w:t>
+        <w:t>Luma / Luminance</w:t>
       </w:r>
-      <w:proofErr w:type="spellStart"/>
+    </w:p>
+    <w:p>
+      <w:pPr>
+        <w:pStyle w:val="Lijstalinea"/>
+        <w:numPr>
+          <w:ilvl w:val="0"/>
+          <w:numId w:val="5"/>
+        </w:numPr>
+        <w:rPr>
+          <w:lang w:val="nl-NL"/>
+        </w:rPr>
+      </w:pPr>
       <w:r>
         <w:rPr>
           <w:lang w:val="nl-NL"/>
         </w:rPr>
-        <w:t>Grijs-waarden</w:t>
+        <w:t>Luster</w:t>
       </w:r>
-      <w:proofErr w:type="spellEnd"/>
+    </w:p>
+    <w:p>
+      <w:pPr>
+        <w:rPr>
+          <w:lang w:val="nl-NL"/>
+        </w:rPr>
+      </w:pPr>
       <w:r>
         <w:rPr>
           <w:lang w:val="nl-NL"/>
         </w:rPr>
-        <w:t xml:space="preserve"> te kunnen converteren.</w:t>
+        <w:t>We verwachten met het Lum</w:t>
+      </w:r>
+      <w:r>
+        <w:rPr>
+          <w:lang w:val="nl-NL"/>
+        </w:rPr>
+        <w:t>a</w:t>
+      </w:r>
+      <w:r>
+        <w:rPr>
+          <w:lang w:val="nl-NL"/>
+        </w:rPr>
+        <w:t xml:space="preserve"> / Luminance</w:t>
+      </w:r>
+      <w:r>
+        <w:rPr>
+          <w:lang w:val="nl-NL"/>
+        </w:rPr>
+        <w:t xml:space="preserve"> algoritme de RGB-waarden naar Grijs-waarden te kunnen converteren.</w:t>
       </w:r>
     </w:p>
     <w:p>
@@ -241,7 +226,7 @@
         <w:rPr>
           <w:lang w:val="nl-NL"/>
         </w:rPr>
-        <w:t>Geef een korte beschrijving van het experiment. (Het overschrijven van de practicumhandleiding is niet nodig.) Maak indien nodig een tekening van de proefopstelling, waarin grootheden kunnen worden aangegeven.</w:t>
+        <w:t>Voor elk algoritme zal getest worden op elke afbeelding hoelang het duurt om RGB-waarden naar Grijs-waarden te conventeren.</w:t>
       </w:r>
     </w:p>
     <w:p>
@@ -268,133 +253,700 @@
         <w:rPr>
           <w:lang w:val="nl-NL"/>
         </w:rPr>
-        <w:t>Geef de meetresultaten overzichtelijk weer in de vorm van een tabel en/of diagram.</w:t>
+        <w:t xml:space="preserve">Meetresultaten over de verschillende algoritmes per afbeelding. Tijd is in </w:t>
+      </w:r>
+      <w:r>
+        <w:rPr>
+          <w:lang w:val="nl-NL"/>
+        </w:rPr>
+        <w:t>milli</w:t>
+      </w:r>
+      <w:r>
+        <w:rPr>
+          <w:lang w:val="nl-NL"/>
+        </w:rPr>
+        <w:t>seconden.</w:t>
       </w:r>
     </w:p>
-    <w:p>
-      <w:pPr>
-        <w:rPr>
-          <w:lang w:val="nl-NL"/>
-        </w:rPr>
-      </w:pPr>
-      <w:r>
-        <w:rPr>
-          <w:noProof/>
-          <w:lang w:val="nl-NL" w:eastAsia="nl-NL"/>
-        </w:rPr>
-        <w:drawing>
-          <wp:inline distT="0" distB="0" distL="0" distR="0">
-            <wp:extent cx="5943600" cy="3403367"/>
-            <wp:effectExtent l="19050" t="0" r="0" b="0"/>
-            <wp:docPr id="7" name="Afbeelding 7"/>
-            <wp:cNvGraphicFramePr>
-              <a:graphicFrameLocks xmlns:a="http://schemas.openxmlformats.org/drawingml/2006/main" noChangeAspect="1"/>
-            </wp:cNvGraphicFramePr>
-            <a:graphic xmlns:a="http://schemas.openxmlformats.org/drawingml/2006/main">
-              <a:graphicData uri="http://schemas.openxmlformats.org/drawingml/2006/picture">
-                <pic:pic xmlns:pic="http://schemas.openxmlformats.org/drawingml/2006/picture">
-                  <pic:nvPicPr>
-                    <pic:cNvPr id="0" name="Picture 7"/>
-                    <pic:cNvPicPr>
-                      <a:picLocks noChangeAspect="1" noChangeArrowheads="1"/>
-                    </pic:cNvPicPr>
-                  </pic:nvPicPr>
-                  <pic:blipFill>
-                    <a:blip r:embed="rId5" cstate="print"/>
-                    <a:srcRect/>
-                    <a:stretch>
-                      <a:fillRect/>
-                    </a:stretch>
-                  </pic:blipFill>
-                  <pic:spPr bwMode="auto">
-                    <a:xfrm>
-                      <a:off x="0" y="0"/>
-                      <a:ext cx="5943600" cy="3403367"/>
-                    </a:xfrm>
-                    <a:prstGeom prst="rect">
-                      <a:avLst/>
-                    </a:prstGeom>
-                    <a:noFill/>
-                    <a:ln w="9525">
-                      <a:noFill/>
-                      <a:miter lim="800000"/>
-                      <a:headEnd/>
-                      <a:tailEnd/>
-                    </a:ln>
-                  </pic:spPr>
-                </pic:pic>
-              </a:graphicData>
-            </a:graphic>
-          </wp:inline>
-        </w:drawing>
-      </w:r>
-    </w:p>
-    <w:p>
-      <w:pPr>
-        <w:rPr>
-          <w:lang w:val="nl-NL"/>
-        </w:rPr>
-      </w:pPr>
-      <w:r>
-        <w:rPr>
-          <w:noProof/>
-          <w:lang w:val="nl-NL" w:eastAsia="nl-NL"/>
-        </w:rPr>
-        <w:lastRenderedPageBreak/>
-        <w:drawing>
-          <wp:inline distT="0" distB="0" distL="0" distR="0">
-            <wp:extent cx="5943600" cy="3429625"/>
-            <wp:effectExtent l="19050" t="0" r="0" b="0"/>
-            <wp:docPr id="10" name="Afbeelding 10"/>
-            <wp:cNvGraphicFramePr>
-              <a:graphicFrameLocks xmlns:a="http://schemas.openxmlformats.org/drawingml/2006/main" noChangeAspect="1"/>
-            </wp:cNvGraphicFramePr>
-            <a:graphic xmlns:a="http://schemas.openxmlformats.org/drawingml/2006/main">
-              <a:graphicData uri="http://schemas.openxmlformats.org/drawingml/2006/picture">
-                <pic:pic xmlns:pic="http://schemas.openxmlformats.org/drawingml/2006/picture">
-                  <pic:nvPicPr>
-                    <pic:cNvPr id="0" name="Picture 10"/>
-                    <pic:cNvPicPr>
-                      <a:picLocks noChangeAspect="1" noChangeArrowheads="1"/>
-                    </pic:cNvPicPr>
-                  </pic:nvPicPr>
-                  <pic:blipFill>
-                    <a:blip r:embed="rId6" cstate="print"/>
-                    <a:srcRect/>
-                    <a:stretch>
-                      <a:fillRect/>
-                    </a:stretch>
-                  </pic:blipFill>
-                  <pic:spPr bwMode="auto">
-                    <a:xfrm>
-                      <a:off x="0" y="0"/>
-                      <a:ext cx="5943600" cy="3429625"/>
-                    </a:xfrm>
-                    <a:prstGeom prst="rect">
-                      <a:avLst/>
-                    </a:prstGeom>
-                    <a:noFill/>
-                    <a:ln w="9525">
-                      <a:noFill/>
-                      <a:miter lim="800000"/>
-                      <a:headEnd/>
-                      <a:tailEnd/>
-                    </a:ln>
-                  </pic:spPr>
-                </pic:pic>
-              </a:graphicData>
-            </a:graphic>
-          </wp:inline>
-        </w:drawing>
-      </w:r>
-    </w:p>
-    <w:p>
-      <w:pPr>
-        <w:rPr>
-          <w:lang w:val="nl-NL"/>
-        </w:rPr>
-      </w:pPr>
-    </w:p>
+    <w:tbl>
+      <w:tblPr>
+        <w:tblStyle w:val="Tabelraster"/>
+        <w:tblW w:w="0" w:type="auto"/>
+        <w:tblLook w:val="04A0"/>
+      </w:tblPr>
+      <w:tblGrid>
+        <w:gridCol w:w="2375"/>
+        <w:gridCol w:w="2375"/>
+        <w:gridCol w:w="2375"/>
+        <w:gridCol w:w="2375"/>
+      </w:tblGrid>
+      <w:tr>
+        <w:tc>
+          <w:tcPr>
+            <w:tcW w:w="2375" w:type="dxa"/>
+          </w:tcPr>
+          <w:p>
+            <w:pPr>
+              <w:rPr>
+                <w:lang w:val="nl-NL"/>
+              </w:rPr>
+            </w:pPr>
+            <w:r>
+              <w:rPr>
+                <w:lang w:val="nl-NL"/>
+              </w:rPr>
+              <w:t>Afbeelding</w:t>
+            </w:r>
+          </w:p>
+        </w:tc>
+        <w:tc>
+          <w:tcPr>
+            <w:tcW w:w="2375" w:type="dxa"/>
+          </w:tcPr>
+          <w:p>
+            <w:pPr>
+              <w:rPr>
+                <w:lang w:val="nl-NL"/>
+              </w:rPr>
+            </w:pPr>
+            <w:r>
+              <w:rPr>
+                <w:lang w:val="nl-NL"/>
+              </w:rPr>
+              <w:t>Averaging</w:t>
+            </w:r>
+          </w:p>
+        </w:tc>
+        <w:tc>
+          <w:tcPr>
+            <w:tcW w:w="2375" w:type="dxa"/>
+          </w:tcPr>
+          <w:p>
+            <w:pPr>
+              <w:rPr>
+                <w:lang w:val="nl-NL"/>
+              </w:rPr>
+            </w:pPr>
+            <w:r>
+              <w:rPr>
+                <w:lang w:val="nl-NL"/>
+              </w:rPr>
+              <w:t>Luma / Luminance</w:t>
+            </w:r>
+          </w:p>
+        </w:tc>
+        <w:tc>
+          <w:tcPr>
+            <w:tcW w:w="2375" w:type="dxa"/>
+          </w:tcPr>
+          <w:p>
+            <w:pPr>
+              <w:rPr>
+                <w:lang w:val="nl-NL"/>
+              </w:rPr>
+            </w:pPr>
+            <w:r>
+              <w:rPr>
+                <w:lang w:val="nl-NL"/>
+              </w:rPr>
+              <w:t>Luster</w:t>
+            </w:r>
+          </w:p>
+        </w:tc>
+      </w:tr>
+      <w:tr>
+        <w:tc>
+          <w:tcPr>
+            <w:tcW w:w="2375" w:type="dxa"/>
+          </w:tcPr>
+          <w:p>
+            <w:pPr>
+              <w:rPr>
+                <w:lang w:val="nl-NL"/>
+              </w:rPr>
+            </w:pPr>
+            <w:r>
+              <w:rPr>
+                <w:lang w:val="nl-NL"/>
+              </w:rPr>
+              <w:t>Child-1</w:t>
+            </w:r>
+          </w:p>
+        </w:tc>
+        <w:tc>
+          <w:tcPr>
+            <w:tcW w:w="2375" w:type="dxa"/>
+          </w:tcPr>
+          <w:p>
+            <w:pPr>
+              <w:rPr>
+                <w:lang w:val="nl-NL"/>
+              </w:rPr>
+            </w:pPr>
+            <w:r>
+              <w:rPr>
+                <w:lang w:val="nl-NL"/>
+              </w:rPr>
+              <w:t>36 ms</w:t>
+            </w:r>
+          </w:p>
+        </w:tc>
+        <w:tc>
+          <w:tcPr>
+            <w:tcW w:w="2375" w:type="dxa"/>
+          </w:tcPr>
+          <w:p>
+            <w:pPr>
+              <w:rPr>
+                <w:lang w:val="nl-NL"/>
+              </w:rPr>
+            </w:pPr>
+            <w:r>
+              <w:rPr>
+                <w:lang w:val="nl-NL"/>
+              </w:rPr>
+              <w:t>40 ms</w:t>
+            </w:r>
+          </w:p>
+        </w:tc>
+        <w:tc>
+          <w:tcPr>
+            <w:tcW w:w="2375" w:type="dxa"/>
+          </w:tcPr>
+          <w:p>
+            <w:pPr>
+              <w:rPr>
+                <w:lang w:val="nl-NL"/>
+              </w:rPr>
+            </w:pPr>
+            <w:r>
+              <w:rPr>
+                <w:lang w:val="nl-NL"/>
+              </w:rPr>
+              <w:t>97 ms</w:t>
+            </w:r>
+          </w:p>
+        </w:tc>
+      </w:tr>
+      <w:tr>
+        <w:tc>
+          <w:tcPr>
+            <w:tcW w:w="2375" w:type="dxa"/>
+          </w:tcPr>
+          <w:p>
+            <w:pPr>
+              <w:rPr>
+                <w:lang w:val="nl-NL"/>
+              </w:rPr>
+            </w:pPr>
+            <w:r>
+              <w:rPr>
+                <w:lang w:val="nl-NL"/>
+              </w:rPr>
+              <w:t>Female-1</w:t>
+            </w:r>
+          </w:p>
+        </w:tc>
+        <w:tc>
+          <w:tcPr>
+            <w:tcW w:w="2375" w:type="dxa"/>
+          </w:tcPr>
+          <w:p>
+            <w:pPr>
+              <w:rPr>
+                <w:lang w:val="nl-NL"/>
+              </w:rPr>
+            </w:pPr>
+            <w:r>
+              <w:rPr>
+                <w:lang w:val="nl-NL"/>
+              </w:rPr>
+              <w:t>34 ms</w:t>
+            </w:r>
+          </w:p>
+        </w:tc>
+        <w:tc>
+          <w:tcPr>
+            <w:tcW w:w="2375" w:type="dxa"/>
+          </w:tcPr>
+          <w:p>
+            <w:pPr>
+              <w:rPr>
+                <w:lang w:val="nl-NL"/>
+              </w:rPr>
+            </w:pPr>
+            <w:r>
+              <w:rPr>
+                <w:lang w:val="nl-NL"/>
+              </w:rPr>
+              <w:t>41 ms</w:t>
+            </w:r>
+          </w:p>
+        </w:tc>
+        <w:tc>
+          <w:tcPr>
+            <w:tcW w:w="2375" w:type="dxa"/>
+          </w:tcPr>
+          <w:p>
+            <w:pPr>
+              <w:rPr>
+                <w:lang w:val="nl-NL"/>
+              </w:rPr>
+            </w:pPr>
+            <w:r>
+              <w:rPr>
+                <w:lang w:val="nl-NL"/>
+              </w:rPr>
+              <w:t>99 ms</w:t>
+            </w:r>
+          </w:p>
+        </w:tc>
+      </w:tr>
+      <w:tr>
+        <w:tc>
+          <w:tcPr>
+            <w:tcW w:w="2375" w:type="dxa"/>
+          </w:tcPr>
+          <w:p>
+            <w:pPr>
+              <w:rPr>
+                <w:lang w:val="nl-NL"/>
+              </w:rPr>
+            </w:pPr>
+            <w:r>
+              <w:rPr>
+                <w:lang w:val="nl-NL"/>
+              </w:rPr>
+              <w:t>Female-2</w:t>
+            </w:r>
+          </w:p>
+        </w:tc>
+        <w:tc>
+          <w:tcPr>
+            <w:tcW w:w="2375" w:type="dxa"/>
+          </w:tcPr>
+          <w:p>
+            <w:pPr>
+              <w:rPr>
+                <w:lang w:val="nl-NL"/>
+              </w:rPr>
+            </w:pPr>
+            <w:r>
+              <w:rPr>
+                <w:lang w:val="nl-NL"/>
+              </w:rPr>
+              <w:t>12 ms</w:t>
+            </w:r>
+          </w:p>
+        </w:tc>
+        <w:tc>
+          <w:tcPr>
+            <w:tcW w:w="2375" w:type="dxa"/>
+          </w:tcPr>
+          <w:p>
+            <w:pPr>
+              <w:rPr>
+                <w:lang w:val="nl-NL"/>
+              </w:rPr>
+            </w:pPr>
+            <w:r>
+              <w:rPr>
+                <w:lang w:val="nl-NL"/>
+              </w:rPr>
+              <w:t>11 ms</w:t>
+            </w:r>
+          </w:p>
+        </w:tc>
+        <w:tc>
+          <w:tcPr>
+            <w:tcW w:w="2375" w:type="dxa"/>
+          </w:tcPr>
+          <w:p>
+            <w:pPr>
+              <w:rPr>
+                <w:lang w:val="nl-NL"/>
+              </w:rPr>
+            </w:pPr>
+            <w:r>
+              <w:rPr>
+                <w:lang w:val="nl-NL"/>
+              </w:rPr>
+              <w:t>34 ms</w:t>
+            </w:r>
+          </w:p>
+        </w:tc>
+      </w:tr>
+      <w:tr>
+        <w:tc>
+          <w:tcPr>
+            <w:tcW w:w="2375" w:type="dxa"/>
+          </w:tcPr>
+          <w:p>
+            <w:pPr>
+              <w:rPr>
+                <w:lang w:val="nl-NL"/>
+              </w:rPr>
+            </w:pPr>
+            <w:r>
+              <w:rPr>
+                <w:lang w:val="nl-NL"/>
+              </w:rPr>
+              <w:t>Female-3</w:t>
+            </w:r>
+          </w:p>
+        </w:tc>
+        <w:tc>
+          <w:tcPr>
+            <w:tcW w:w="2375" w:type="dxa"/>
+          </w:tcPr>
+          <w:p>
+            <w:pPr>
+              <w:rPr>
+                <w:lang w:val="nl-NL"/>
+              </w:rPr>
+            </w:pPr>
+            <w:r>
+              <w:rPr>
+                <w:lang w:val="nl-NL"/>
+              </w:rPr>
+              <w:t>36 ms</w:t>
+            </w:r>
+          </w:p>
+        </w:tc>
+        <w:tc>
+          <w:tcPr>
+            <w:tcW w:w="2375" w:type="dxa"/>
+          </w:tcPr>
+          <w:p>
+            <w:pPr>
+              <w:rPr>
+                <w:lang w:val="nl-NL"/>
+              </w:rPr>
+            </w:pPr>
+            <w:r>
+              <w:rPr>
+                <w:lang w:val="nl-NL"/>
+              </w:rPr>
+              <w:t>40 ms</w:t>
+            </w:r>
+          </w:p>
+        </w:tc>
+        <w:tc>
+          <w:tcPr>
+            <w:tcW w:w="2375" w:type="dxa"/>
+          </w:tcPr>
+          <w:p>
+            <w:pPr>
+              <w:rPr>
+                <w:lang w:val="nl-NL"/>
+              </w:rPr>
+            </w:pPr>
+            <w:r>
+              <w:rPr>
+                <w:lang w:val="nl-NL"/>
+              </w:rPr>
+              <w:t>96 ms</w:t>
+            </w:r>
+          </w:p>
+        </w:tc>
+      </w:tr>
+      <w:tr>
+        <w:tc>
+          <w:tcPr>
+            <w:tcW w:w="2375" w:type="dxa"/>
+          </w:tcPr>
+          <w:p>
+            <w:pPr>
+              <w:rPr>
+                <w:lang w:val="nl-NL"/>
+              </w:rPr>
+            </w:pPr>
+            <w:r>
+              <w:rPr>
+                <w:lang w:val="nl-NL"/>
+              </w:rPr>
+              <w:t>Male-1</w:t>
+            </w:r>
+          </w:p>
+        </w:tc>
+        <w:tc>
+          <w:tcPr>
+            <w:tcW w:w="2375" w:type="dxa"/>
+          </w:tcPr>
+          <w:p>
+            <w:pPr>
+              <w:rPr>
+                <w:lang w:val="nl-NL"/>
+              </w:rPr>
+            </w:pPr>
+            <w:r>
+              <w:rPr>
+                <w:lang w:val="nl-NL"/>
+              </w:rPr>
+              <w:t>34 ms</w:t>
+            </w:r>
+          </w:p>
+        </w:tc>
+        <w:tc>
+          <w:tcPr>
+            <w:tcW w:w="2375" w:type="dxa"/>
+          </w:tcPr>
+          <w:p>
+            <w:pPr>
+              <w:rPr>
+                <w:lang w:val="nl-NL"/>
+              </w:rPr>
+            </w:pPr>
+            <w:r>
+              <w:rPr>
+                <w:lang w:val="nl-NL"/>
+              </w:rPr>
+              <w:t>36 ms</w:t>
+            </w:r>
+          </w:p>
+        </w:tc>
+        <w:tc>
+          <w:tcPr>
+            <w:tcW w:w="2375" w:type="dxa"/>
+          </w:tcPr>
+          <w:p>
+            <w:pPr>
+              <w:rPr>
+                <w:lang w:val="nl-NL"/>
+              </w:rPr>
+            </w:pPr>
+            <w:r>
+              <w:rPr>
+                <w:lang w:val="nl-NL"/>
+              </w:rPr>
+              <w:t>95 ms</w:t>
+            </w:r>
+          </w:p>
+        </w:tc>
+      </w:tr>
+      <w:tr>
+        <w:tc>
+          <w:tcPr>
+            <w:tcW w:w="2375" w:type="dxa"/>
+          </w:tcPr>
+          <w:p>
+            <w:pPr>
+              <w:rPr>
+                <w:lang w:val="nl-NL"/>
+              </w:rPr>
+            </w:pPr>
+            <w:r>
+              <w:rPr>
+                <w:lang w:val="nl-NL"/>
+              </w:rPr>
+              <w:t>Male-2</w:t>
+            </w:r>
+          </w:p>
+        </w:tc>
+        <w:tc>
+          <w:tcPr>
+            <w:tcW w:w="2375" w:type="dxa"/>
+          </w:tcPr>
+          <w:p>
+            <w:pPr>
+              <w:rPr>
+                <w:lang w:val="nl-NL"/>
+              </w:rPr>
+            </w:pPr>
+            <w:r>
+              <w:rPr>
+                <w:lang w:val="nl-NL"/>
+              </w:rPr>
+              <w:t>34 ms</w:t>
+            </w:r>
+          </w:p>
+        </w:tc>
+        <w:tc>
+          <w:tcPr>
+            <w:tcW w:w="2375" w:type="dxa"/>
+          </w:tcPr>
+          <w:p>
+            <w:pPr>
+              <w:rPr>
+                <w:lang w:val="nl-NL"/>
+              </w:rPr>
+            </w:pPr>
+            <w:r>
+              <w:rPr>
+                <w:lang w:val="nl-NL"/>
+              </w:rPr>
+              <w:t>36 ms</w:t>
+            </w:r>
+          </w:p>
+        </w:tc>
+        <w:tc>
+          <w:tcPr>
+            <w:tcW w:w="2375" w:type="dxa"/>
+          </w:tcPr>
+          <w:p>
+            <w:pPr>
+              <w:rPr>
+                <w:lang w:val="nl-NL"/>
+              </w:rPr>
+            </w:pPr>
+            <w:r>
+              <w:rPr>
+                <w:lang w:val="nl-NL"/>
+              </w:rPr>
+              <w:t>96 ms</w:t>
+            </w:r>
+          </w:p>
+        </w:tc>
+      </w:tr>
+      <w:tr>
+        <w:tc>
+          <w:tcPr>
+            <w:tcW w:w="2375" w:type="dxa"/>
+          </w:tcPr>
+          <w:p>
+            <w:pPr>
+              <w:rPr>
+                <w:lang w:val="nl-NL"/>
+              </w:rPr>
+            </w:pPr>
+            <w:r>
+              <w:rPr>
+                <w:lang w:val="nl-NL"/>
+              </w:rPr>
+              <w:t>Male-3</w:t>
+            </w:r>
+          </w:p>
+        </w:tc>
+        <w:tc>
+          <w:tcPr>
+            <w:tcW w:w="2375" w:type="dxa"/>
+          </w:tcPr>
+          <w:p>
+            <w:pPr>
+              <w:rPr>
+                <w:lang w:val="nl-NL"/>
+              </w:rPr>
+            </w:pPr>
+            <w:r>
+              <w:rPr>
+                <w:lang w:val="nl-NL"/>
+              </w:rPr>
+              <w:t>35 ms</w:t>
+            </w:r>
+          </w:p>
+        </w:tc>
+        <w:tc>
+          <w:tcPr>
+            <w:tcW w:w="2375" w:type="dxa"/>
+          </w:tcPr>
+          <w:p>
+            <w:pPr>
+              <w:rPr>
+                <w:lang w:val="nl-NL"/>
+              </w:rPr>
+            </w:pPr>
+            <w:r>
+              <w:rPr>
+                <w:lang w:val="nl-NL"/>
+              </w:rPr>
+              <w:t>37 ms</w:t>
+            </w:r>
+          </w:p>
+        </w:tc>
+        <w:tc>
+          <w:tcPr>
+            <w:tcW w:w="2375" w:type="dxa"/>
+          </w:tcPr>
+          <w:p>
+            <w:pPr>
+              <w:rPr>
+                <w:lang w:val="nl-NL"/>
+              </w:rPr>
+            </w:pPr>
+            <w:r>
+              <w:rPr>
+                <w:lang w:val="nl-NL"/>
+              </w:rPr>
+              <w:t>102 ms</w:t>
+            </w:r>
+          </w:p>
+        </w:tc>
+      </w:tr>
+      <w:tr>
+        <w:tc>
+          <w:tcPr>
+            <w:tcW w:w="2375" w:type="dxa"/>
+          </w:tcPr>
+          <w:p>
+            <w:pPr>
+              <w:rPr>
+                <w:lang w:val="nl-NL"/>
+              </w:rPr>
+            </w:pPr>
+            <w:r>
+              <w:rPr>
+                <w:lang w:val="nl-NL"/>
+              </w:rPr>
+              <w:t>Totaal</w:t>
+            </w:r>
+          </w:p>
+        </w:tc>
+        <w:tc>
+          <w:tcPr>
+            <w:tcW w:w="2375" w:type="dxa"/>
+          </w:tcPr>
+          <w:p>
+            <w:pPr>
+              <w:rPr>
+                <w:lang w:val="nl-NL"/>
+              </w:rPr>
+            </w:pPr>
+            <w:r>
+              <w:rPr>
+                <w:lang w:val="nl-NL"/>
+              </w:rPr>
+              <w:t>221ms</w:t>
+            </w:r>
+          </w:p>
+        </w:tc>
+        <w:tc>
+          <w:tcPr>
+            <w:tcW w:w="2375" w:type="dxa"/>
+          </w:tcPr>
+          <w:p>
+            <w:pPr>
+              <w:rPr>
+                <w:lang w:val="nl-NL"/>
+              </w:rPr>
+            </w:pPr>
+            <w:r>
+              <w:rPr>
+                <w:lang w:val="nl-NL"/>
+              </w:rPr>
+              <w:t>241 ms</w:t>
+            </w:r>
+          </w:p>
+        </w:tc>
+        <w:tc>
+          <w:tcPr>
+            <w:tcW w:w="2375" w:type="dxa"/>
+          </w:tcPr>
+          <w:p>
+            <w:pPr>
+              <w:rPr>
+                <w:lang w:val="nl-NL"/>
+              </w:rPr>
+            </w:pPr>
+            <w:r>
+              <w:rPr>
+                <w:lang w:val="nl-NL"/>
+              </w:rPr>
+              <w:t>619 ms</w:t>
+            </w:r>
+          </w:p>
+        </w:tc>
+      </w:tr>
+    </w:tbl>
     <w:p>
       <w:pPr>
         <w:rPr>
@@ -432,7 +984,7 @@
         <w:rPr>
           <w:lang w:val="nl-NL"/>
         </w:rPr>
-        <w:t>Laat zien hoe je de meetresultaten verwerkt om een conclusie te kunnen trekken. Het is niet nodig om alle berekeningen op te schrijven, als je bijvoorbeeld maar laat zien welke formule(s) je gebruikt voor het verwerken van de meetresultaten en daar zo nodig één voorbeeldberekening aan toevoegt.</w:t>
+        <w:t>Bij de meetresultaten is goed te zien dat Averaging en Luma / Luminance het snelste zijn tegenover Luster. Vervolgens hebben we gekeken welk algoritme de beste output had.</w:t>
       </w:r>
     </w:p>
     <w:p>
@@ -465,7 +1017,7 @@
         <w:rPr>
           <w:lang w:val="nl-NL"/>
         </w:rPr>
-        <w:t>Geef aan welke conclusie kan worden getrokken uit de verwerking van de meetresultaten.</w:t>
+        <w:t>Aan de hand van de meetresultaten zijn we tot de conclusie gekomen dat Luma / Luminance het beste werkt. De output afbeelding kon gebruikt worden voor object recognition en het algoritme was redelijk snel.</w:t>
       </w:r>
     </w:p>
     <w:p>
@@ -479,6 +1031,7 @@
         <w:rPr>
           <w:lang w:val="nl-NL"/>
         </w:rPr>
+        <w:lastRenderedPageBreak/>
         <w:t>E</w:t>
       </w:r>
       <w:r>
@@ -498,7 +1051,7 @@
         <w:rPr>
           <w:lang w:val="nl-NL"/>
         </w:rPr>
-        <w:t>Leg een verband tussen de getrokken conclusie en het doel van het experiment (en de hypothese). Ga daarbij ook in op bijvoorbeeld de meetonzekerheid als gevolg van de gebruikte meetmethoden of eventuele meetfouten.</w:t>
+        <w:t>Aan het begin van dit meetrapport hebben wij gesteld dat Luma / Luminance het beste algoritme zal zijn qua tijd en output afbeelding. Qua rekentijd bleek Averaging echter sneller te zijn. Maar de output afbeelding van Luma / Luminance bleek echter geschikter te zijn.</w:t>
       </w:r>
     </w:p>
     <w:sectPr>
@@ -742,6 +1295,119 @@
       </w:pPr>
     </w:lvl>
   </w:abstractNum>
+  <w:abstractNum w:abstractNumId="2">
+    <w:nsid w:val="61665D04"/>
+    <w:multiLevelType w:val="hybridMultilevel"/>
+    <w:tmpl w:val="4FCEED88"/>
+    <w:lvl w:ilvl="0" w:tplc="04130001">
+      <w:start w:val="1"/>
+      <w:numFmt w:val="bullet"/>
+      <w:lvlText w:val=""/>
+      <w:lvlJc w:val="left"/>
+      <w:pPr>
+        <w:ind w:left="720" w:hanging="360"/>
+      </w:pPr>
+      <w:rPr>
+        <w:rFonts w:ascii="Symbol" w:hAnsi="Symbol" w:hint="default"/>
+      </w:rPr>
+    </w:lvl>
+    <w:lvl w:ilvl="1" w:tplc="04130003" w:tentative="1">
+      <w:start w:val="1"/>
+      <w:numFmt w:val="bullet"/>
+      <w:lvlText w:val="o"/>
+      <w:lvlJc w:val="left"/>
+      <w:pPr>
+        <w:ind w:left="1440" w:hanging="360"/>
+      </w:pPr>
+      <w:rPr>
+        <w:rFonts w:ascii="Courier New" w:hAnsi="Courier New" w:cs="Courier New" w:hint="default"/>
+      </w:rPr>
+    </w:lvl>
+    <w:lvl w:ilvl="2" w:tplc="04130005" w:tentative="1">
+      <w:start w:val="1"/>
+      <w:numFmt w:val="bullet"/>
+      <w:lvlText w:val=""/>
+      <w:lvlJc w:val="left"/>
+      <w:pPr>
+        <w:ind w:left="2160" w:hanging="360"/>
+      </w:pPr>
+      <w:rPr>
+        <w:rFonts w:ascii="Wingdings" w:hAnsi="Wingdings" w:hint="default"/>
+      </w:rPr>
+    </w:lvl>
+    <w:lvl w:ilvl="3" w:tplc="04130001" w:tentative="1">
+      <w:start w:val="1"/>
+      <w:numFmt w:val="bullet"/>
+      <w:lvlText w:val=""/>
+      <w:lvlJc w:val="left"/>
+      <w:pPr>
+        <w:ind w:left="2880" w:hanging="360"/>
+      </w:pPr>
+      <w:rPr>
+        <w:rFonts w:ascii="Symbol" w:hAnsi="Symbol" w:hint="default"/>
+      </w:rPr>
+    </w:lvl>
+    <w:lvl w:ilvl="4" w:tplc="04130003" w:tentative="1">
+      <w:start w:val="1"/>
+      <w:numFmt w:val="bullet"/>
+      <w:lvlText w:val="o"/>
+      <w:lvlJc w:val="left"/>
+      <w:pPr>
+        <w:ind w:left="3600" w:hanging="360"/>
+      </w:pPr>
+      <w:rPr>
+        <w:rFonts w:ascii="Courier New" w:hAnsi="Courier New" w:cs="Courier New" w:hint="default"/>
+      </w:rPr>
+    </w:lvl>
+    <w:lvl w:ilvl="5" w:tplc="04130005" w:tentative="1">
+      <w:start w:val="1"/>
+      <w:numFmt w:val="bullet"/>
+      <w:lvlText w:val=""/>
+      <w:lvlJc w:val="left"/>
+      <w:pPr>
+        <w:ind w:left="4320" w:hanging="360"/>
+      </w:pPr>
+      <w:rPr>
+        <w:rFonts w:ascii="Wingdings" w:hAnsi="Wingdings" w:hint="default"/>
+      </w:rPr>
+    </w:lvl>
+    <w:lvl w:ilvl="6" w:tplc="04130001" w:tentative="1">
+      <w:start w:val="1"/>
+      <w:numFmt w:val="bullet"/>
+      <w:lvlText w:val=""/>
+      <w:lvlJc w:val="left"/>
+      <w:pPr>
+        <w:ind w:left="5040" w:hanging="360"/>
+      </w:pPr>
+      <w:rPr>
+        <w:rFonts w:ascii="Symbol" w:hAnsi="Symbol" w:hint="default"/>
+      </w:rPr>
+    </w:lvl>
+    <w:lvl w:ilvl="7" w:tplc="04130003" w:tentative="1">
+      <w:start w:val="1"/>
+      <w:numFmt w:val="bullet"/>
+      <w:lvlText w:val="o"/>
+      <w:lvlJc w:val="left"/>
+      <w:pPr>
+        <w:ind w:left="5760" w:hanging="360"/>
+      </w:pPr>
+      <w:rPr>
+        <w:rFonts w:ascii="Courier New" w:hAnsi="Courier New" w:cs="Courier New" w:hint="default"/>
+      </w:rPr>
+    </w:lvl>
+    <w:lvl w:ilvl="8" w:tplc="04130005" w:tentative="1">
+      <w:start w:val="1"/>
+      <w:numFmt w:val="bullet"/>
+      <w:lvlText w:val=""/>
+      <w:lvlJc w:val="left"/>
+      <w:pPr>
+        <w:ind w:left="6480" w:hanging="360"/>
+      </w:pPr>
+      <w:rPr>
+        <w:rFonts w:ascii="Wingdings" w:hAnsi="Wingdings" w:hint="default"/>
+      </w:rPr>
+    </w:lvl>
+  </w:abstractNum>
   <w:num w:numId="1">
     <w:abstractNumId w:val="0"/>
   </w:num>
@@ -753,6 +1419,9 @@
   </w:num>
   <w:num w:numId="4">
     <w:abstractNumId w:val="1"/>
+  </w:num>
+  <w:num w:numId="5">
+    <w:abstractNumId w:val="2"/>
   </w:num>
 </w:numbering>
 </file>
@@ -1617,6 +2286,32 @@
       <w:sz w:val="16"/>
       <w:szCs w:val="16"/>
     </w:rPr>
+  </w:style>
+  <w:style w:type="table" w:styleId="Tabelraster">
+    <w:name w:val="Table Grid"/>
+    <w:basedOn w:val="Standaardtabel"/>
+    <w:uiPriority w:val="59"/>
+    <w:rsid w:val="00345DBC"/>
+    <w:pPr>
+      <w:spacing w:after="0" w:line="240" w:lineRule="auto"/>
+    </w:pPr>
+    <w:tblPr>
+      <w:tblInd w:w="0" w:type="dxa"/>
+      <w:tblBorders>
+        <w:top w:val="single" w:sz="4" w:space="0" w:color="auto"/>
+        <w:left w:val="single" w:sz="4" w:space="0" w:color="auto"/>
+        <w:bottom w:val="single" w:sz="4" w:space="0" w:color="auto"/>
+        <w:right w:val="single" w:sz="4" w:space="0" w:color="auto"/>
+        <w:insideH w:val="single" w:sz="4" w:space="0" w:color="auto"/>
+        <w:insideV w:val="single" w:sz="4" w:space="0" w:color="auto"/>
+      </w:tblBorders>
+      <w:tblCellMar>
+        <w:top w:w="0" w:type="dxa"/>
+        <w:left w:w="108" w:type="dxa"/>
+        <w:bottom w:w="0" w:type="dxa"/>
+        <w:right w:w="108" w:type="dxa"/>
+      </w:tblCellMar>
+    </w:tblPr>
   </w:style>
 </w:styles>
 </file>
@@ -2740,4 +3435,16 @@
   <a:objectDefaults/>
   <a:extraClrSchemeLst/>
 </a:theme>
+</file>
+
+<file path=customXml/item1.xml><?xml version="1.0" encoding="utf-8"?>
+<b:Sources xmlns:b="http://schemas.openxmlformats.org/officeDocument/2006/bibliography" xmlns="http://schemas.openxmlformats.org/officeDocument/2006/bibliography" SelectedStyle="\APA.XSL" StyleName="APA Fifth Edition"/>
+</file>
+
+<file path=customXml/itemProps1.xml><?xml version="1.0" encoding="utf-8"?>
+<ds:datastoreItem xmlns:ds="http://schemas.openxmlformats.org/officeDocument/2006/customXml" ds:itemID="{385235A5-F51A-4EB9-A110-880C2D9B8794}">
+  <ds:schemaRefs>
+    <ds:schemaRef ds:uri="http://schemas.openxmlformats.org/officeDocument/2006/bibliography"/>
+  </ds:schemaRefs>
+</ds:datastoreItem>
 </file>
</xml_diff>